<commit_message>
Finished Embedded Security Task 1 to 5 and hand them in
</commit_message>
<xml_diff>
--- a/EmbeddedSecurity/Task5/AttackTrees_security_StefanDuenser.docx
+++ b/EmbeddedSecurity/Task5/AttackTrees_security_StefanDuenser.docx
@@ -137,10 +137,10 @@
           <w:lang w:val="en-US"/>
         </w:rPr>
         <w:drawing>
-          <wp:inline distT="0" distB="0" distL="0" distR="0" wp14:anchorId="4009F16E" wp14:editId="417A7CFC">
-            <wp:extent cx="5760720" cy="2618105"/>
-            <wp:effectExtent l="0" t="0" r="0" b="0"/>
-            <wp:docPr id="2" name="Picture 2" descr="A picture containing text, sky, screenshot&#10;&#10;Description automatically generated"/>
+          <wp:inline distT="0" distB="0" distL="0" distR="0" wp14:anchorId="1819EF96" wp14:editId="6B4A22F0">
+            <wp:extent cx="5760720" cy="2035810"/>
+            <wp:effectExtent l="0" t="0" r="0" b="2540"/>
+            <wp:docPr id="1" name="Picture 1" descr="Graphical user interface, application&#10;&#10;Description automatically generated"/>
             <wp:cNvGraphicFramePr>
               <a:graphicFrameLocks xmlns:a="http://schemas.openxmlformats.org/drawingml/2006/main" noChangeAspect="1"/>
             </wp:cNvGraphicFramePr>
@@ -148,11 +148,11 @@
               <a:graphicData uri="http://schemas.openxmlformats.org/drawingml/2006/picture">
                 <pic:pic xmlns:pic="http://schemas.openxmlformats.org/drawingml/2006/picture">
                   <pic:nvPicPr>
-                    <pic:cNvPr id="2" name="Picture 2" descr="A picture containing text, sky, screenshot&#10;&#10;Description automatically generated"/>
+                    <pic:cNvPr id="1" name="Picture 1" descr="Graphical user interface, application&#10;&#10;Description automatically generated"/>
                     <pic:cNvPicPr/>
                   </pic:nvPicPr>
                   <pic:blipFill>
-                    <a:blip r:embed="rId8">
+                    <a:blip r:embed="rId8" cstate="print">
                       <a:extLst>
                         <a:ext uri="{28A0092B-C50C-407E-A947-70E740481C1C}">
                           <a14:useLocalDpi xmlns:a14="http://schemas.microsoft.com/office/drawing/2010/main" val="0"/>
@@ -166,7 +166,7 @@
                   <pic:spPr>
                     <a:xfrm>
                       <a:off x="0" y="0"/>
-                      <a:ext cx="5760720" cy="2618105"/>
+                      <a:ext cx="5760720" cy="2035810"/>
                     </a:xfrm>
                     <a:prstGeom prst="rect">
                       <a:avLst/>

</xml_diff>